<commit_message>
atualiza base de dados
</commit_message>
<xml_diff>
--- a/testes rasa.docx
+++ b/testes rasa.docx
@@ -265,6 +265,113 @@
         <w:t>.yml</w:t>
       </w:r>
       <w:proofErr w:type="spellEnd"/>
+    </w:p>
+    <w:p/>
+    <w:p>
+      <w:pPr>
+        <w:rPr>
+          <w:b/>
+          <w:bCs/>
+        </w:rPr>
+      </w:pPr>
+      <w:r>
+        <w:rPr>
+          <w:b/>
+          <w:bCs/>
+        </w:rPr>
+        <w:t>Validação Cruzada</w:t>
+      </w:r>
+    </w:p>
+    <w:p/>
+    <w:p>
+      <w:r>
+        <w:t xml:space="preserve">rasa </w:t>
+      </w:r>
+      <w:proofErr w:type="spellStart"/>
+      <w:r>
+        <w:t>test</w:t>
+      </w:r>
+      <w:proofErr w:type="spellEnd"/>
+      <w:r>
+        <w:t xml:space="preserve"> </w:t>
+      </w:r>
+      <w:proofErr w:type="spellStart"/>
+      <w:r>
+        <w:t>nlu</w:t>
+      </w:r>
+      <w:proofErr w:type="spellEnd"/>
+      <w:r>
+        <w:t xml:space="preserve"> </w:t>
+      </w:r>
+      <w:r>
+        <w:t>--</w:t>
+      </w:r>
+      <w:proofErr w:type="spellStart"/>
+      <w:r>
+        <w:t>nlu</w:t>
+      </w:r>
+      <w:proofErr w:type="spellEnd"/>
+      <w:r>
+        <w:t xml:space="preserve"> data/</w:t>
+      </w:r>
+      <w:proofErr w:type="spellStart"/>
+      <w:r>
+        <w:t>nlu</w:t>
+      </w:r>
+      <w:proofErr w:type="spellEnd"/>
+      <w:r>
+        <w:t xml:space="preserve"> </w:t>
+      </w:r>
+      <w:r>
+        <w:t>--</w:t>
+      </w:r>
+      <w:proofErr w:type="spellStart"/>
+      <w:r>
+        <w:t>config</w:t>
+      </w:r>
+      <w:proofErr w:type="spellEnd"/>
+      <w:r>
+        <w:t xml:space="preserve"> </w:t>
+      </w:r>
+      <w:proofErr w:type="spellStart"/>
+      <w:r>
+        <w:t>config_</w:t>
+      </w:r>
+      <w:r>
+        <w:t>bert</w:t>
+      </w:r>
+      <w:r>
+        <w:t>.yml</w:t>
+      </w:r>
+      <w:proofErr w:type="spellEnd"/>
+      <w:r>
+        <w:t xml:space="preserve"> </w:t>
+      </w:r>
+      <w:r>
+        <w:t>--</w:t>
+      </w:r>
+      <w:proofErr w:type="spellStart"/>
+      <w:r>
+        <w:t>cross-validation</w:t>
+      </w:r>
+      <w:proofErr w:type="spellEnd"/>
+      <w:r>
+        <w:t xml:space="preserve"> </w:t>
+      </w:r>
+      <w:r>
+        <w:t>--</w:t>
+      </w:r>
+      <w:proofErr w:type="spellStart"/>
+      <w:r>
+        <w:t>folds</w:t>
+      </w:r>
+      <w:proofErr w:type="spellEnd"/>
+      <w:r>
+        <w:t xml:space="preserve"> </w:t>
+      </w:r>
+      <w:r>
+        <w:t>2</w:t>
+      </w:r>
     </w:p>
     <w:sectPr>
       <w:pgSz w:w="11906" w:h="16838"/>

</xml_diff>